<commit_message>
add api doc file
</commit_message>
<xml_diff>
--- a/MachineLearningAPIdoc.docx
+++ b/MachineLearningAPIdoc.docx
@@ -30,6 +30,13 @@
       <w:r>
         <w:t xml:space="preserve"> where each column is a variable and each row is an observation.</w:t>
       </w:r>
+    </w:p>
+    <w:p>
+      <w:pPr>
+        <w:jc w:val="left"/>
+      </w:pPr>
+      <w:bookmarkStart w:id="0" w:name="_GoBack"/>
+      <w:bookmarkEnd w:id="0"/>
     </w:p>
     <w:p>
       <w:pPr>
@@ -287,9 +294,9 @@
         <w:ind w:left="360" w:firstLineChars="0" w:firstLine="0"/>
         <w:jc w:val="left"/>
       </w:pPr>
-      <w:bookmarkStart w:id="0" w:name="OLE_LINK1"/>
-      <w:bookmarkStart w:id="1" w:name="OLE_LINK2"/>
-      <w:bookmarkStart w:id="2" w:name="OLE_LINK3"/>
+      <w:bookmarkStart w:id="1" w:name="OLE_LINK1"/>
+      <w:bookmarkStart w:id="2" w:name="OLE_LINK2"/>
+      <w:bookmarkStart w:id="3" w:name="OLE_LINK3"/>
       <w:proofErr w:type="spellStart"/>
       <w:r>
         <w:t>Ipaddr</w:t>
@@ -397,7 +404,7 @@
         <w:ind w:left="360" w:firstLineChars="0" w:firstLine="0"/>
         <w:jc w:val="left"/>
       </w:pPr>
-      <w:bookmarkStart w:id="3" w:name="OLE_LINK14"/>
+      <w:bookmarkStart w:id="4" w:name="OLE_LINK14"/>
       <w:proofErr w:type="spellStart"/>
       <w:r>
         <w:t>start</w:t>
@@ -430,7 +437,7 @@
       <w:r>
         <w:t>“</w:t>
       </w:r>
-      <w:bookmarkStart w:id="4" w:name="OLE_LINK26"/>
+      <w:bookmarkStart w:id="5" w:name="OLE_LINK26"/>
       <w:r>
         <w:t>%m/%d/%Y %H</w:t>
       </w:r>
@@ -442,12 +449,12 @@
       <w:r>
         <w:t>M:%S</w:t>
       </w:r>
-      <w:bookmarkEnd w:id="4"/>
+      <w:bookmarkEnd w:id="5"/>
       <w:r>
         <w:t>”</w:t>
       </w:r>
     </w:p>
-    <w:bookmarkEnd w:id="3"/>
+    <w:bookmarkEnd w:id="4"/>
     <w:p>
       <w:pPr>
         <w:pStyle w:val="a3"/>
@@ -487,9 +494,9 @@
         <w:t>0-raw,1-spreadsheet,2-avg,3-plot-binning,4-linear</w:t>
       </w:r>
     </w:p>
-    <w:bookmarkEnd w:id="0"/>
     <w:bookmarkEnd w:id="1"/>
     <w:bookmarkEnd w:id="2"/>
+    <w:bookmarkEnd w:id="3"/>
     <w:p>
       <w:pPr>
         <w:pStyle w:val="a3"/>
@@ -783,8 +790,8 @@
         <w:ind w:left="360" w:firstLineChars="0" w:firstLine="0"/>
         <w:jc w:val="left"/>
       </w:pPr>
-      <w:bookmarkStart w:id="5" w:name="OLE_LINK12"/>
-      <w:bookmarkStart w:id="6" w:name="OLE_LINK13"/>
+      <w:bookmarkStart w:id="6" w:name="OLE_LINK12"/>
+      <w:bookmarkStart w:id="7" w:name="OLE_LINK13"/>
       <w:proofErr w:type="spellStart"/>
       <w:r>
         <w:rPr>
@@ -814,8 +821,8 @@
         <w:t>list</w:t>
       </w:r>
     </w:p>
-    <w:bookmarkEnd w:id="5"/>
     <w:bookmarkEnd w:id="6"/>
+    <w:bookmarkEnd w:id="7"/>
     <w:p>
       <w:pPr>
         <w:pStyle w:val="a3"/>
@@ -863,33 +870,33 @@
       <w:r>
         <w:t xml:space="preserve">, start, end, </w:t>
       </w:r>
-      <w:bookmarkStart w:id="7" w:name="OLE_LINK4"/>
-      <w:bookmarkStart w:id="8" w:name="OLE_LINK5"/>
+      <w:bookmarkStart w:id="8" w:name="OLE_LINK4"/>
+      <w:bookmarkStart w:id="9" w:name="OLE_LINK5"/>
       <w:r>
         <w:t>merge_type</w:t>
       </w:r>
-      <w:bookmarkEnd w:id="7"/>
       <w:bookmarkEnd w:id="8"/>
+      <w:bookmarkEnd w:id="9"/>
       <w:r>
         <w:t>,interpolate_type='linear',</w:t>
       </w:r>
-      <w:bookmarkStart w:id="9" w:name="OLE_LINK6"/>
-      <w:bookmarkStart w:id="10" w:name="OLE_LINK7"/>
+      <w:bookmarkStart w:id="10" w:name="OLE_LINK6"/>
+      <w:bookmarkStart w:id="11" w:name="OLE_LINK7"/>
       <w:r>
         <w:t>fillna_type</w:t>
       </w:r>
-      <w:bookmarkEnd w:id="9"/>
       <w:bookmarkEnd w:id="10"/>
+      <w:bookmarkEnd w:id="11"/>
       <w:r>
         <w:t>=None,how=0,</w:t>
       </w:r>
-      <w:bookmarkStart w:id="11" w:name="OLE_LINK8"/>
-      <w:bookmarkStart w:id="12" w:name="OLE_LINK9"/>
+      <w:bookmarkStart w:id="12" w:name="OLE_LINK8"/>
+      <w:bookmarkStart w:id="13" w:name="OLE_LINK9"/>
       <w:r>
         <w:t>dropna</w:t>
       </w:r>
-      <w:bookmarkEnd w:id="11"/>
       <w:bookmarkEnd w:id="12"/>
+      <w:bookmarkEnd w:id="13"/>
       <w:r>
         <w:t>=True):</w:t>
       </w:r>
@@ -1099,9 +1106,9 @@
         <w:ind w:left="360" w:firstLineChars="0" w:firstLine="0"/>
         <w:jc w:val="left"/>
       </w:pPr>
-      <w:bookmarkStart w:id="13" w:name="OLE_LINK15"/>
-      <w:bookmarkStart w:id="14" w:name="OLE_LINK16"/>
-      <w:bookmarkStart w:id="15" w:name="OLE_LINK17"/>
+      <w:bookmarkStart w:id="14" w:name="OLE_LINK15"/>
+      <w:bookmarkStart w:id="15" w:name="OLE_LINK16"/>
+      <w:bookmarkStart w:id="16" w:name="OLE_LINK17"/>
       <w:proofErr w:type="spellStart"/>
       <w:r>
         <w:t>merge_type</w:t>
@@ -1201,9 +1208,9 @@
         <w:t>对齐数据</w:t>
       </w:r>
     </w:p>
-    <w:bookmarkEnd w:id="13"/>
     <w:bookmarkEnd w:id="14"/>
     <w:bookmarkEnd w:id="15"/>
+    <w:bookmarkEnd w:id="16"/>
     <w:p>
       <w:pPr>
         <w:pStyle w:val="a3"/>
@@ -1463,6 +1470,7 @@
         <w:rPr>
           <w:rFonts w:hint="eastAsia"/>
         </w:rPr>
+        <w:lastRenderedPageBreak/>
         <w:t>待进一步</w:t>
       </w:r>
       <w:r>
@@ -1476,14 +1484,14 @@
       <w:r>
         <w:t>(</w:t>
       </w:r>
-      <w:bookmarkStart w:id="16" w:name="OLE_LINK10"/>
-      <w:bookmarkStart w:id="17" w:name="OLE_LINK11"/>
+      <w:bookmarkStart w:id="17" w:name="OLE_LINK10"/>
+      <w:bookmarkStart w:id="18" w:name="OLE_LINK11"/>
       <w:proofErr w:type="spellStart"/>
       <w:r>
         <w:t>data_retrieval_url</w:t>
       </w:r>
-      <w:bookmarkEnd w:id="16"/>
       <w:bookmarkEnd w:id="17"/>
+      <w:bookmarkEnd w:id="18"/>
       <w:r>
         <w:t>,pvnames,start,end,merge_type</w:t>
       </w:r>
@@ -1502,7 +1510,6 @@
         <w:rPr>
           <w:rFonts w:hint="eastAsia"/>
         </w:rPr>
-        <w:lastRenderedPageBreak/>
         <w:t>获取</w:t>
       </w:r>
       <w:proofErr w:type="spellStart"/>
@@ -1755,38 +1762,38 @@
       <w:r>
         <w:t>(</w:t>
       </w:r>
-      <w:bookmarkStart w:id="18" w:name="OLE_LINK18"/>
-      <w:bookmarkStart w:id="19" w:name="OLE_LINK19"/>
-      <w:bookmarkStart w:id="20" w:name="OLE_LINK20"/>
+      <w:bookmarkStart w:id="19" w:name="OLE_LINK18"/>
+      <w:bookmarkStart w:id="20" w:name="OLE_LINK19"/>
+      <w:bookmarkStart w:id="21" w:name="OLE_LINK20"/>
       <w:proofErr w:type="spellStart"/>
       <w:r>
         <w:t>filepath</w:t>
       </w:r>
-      <w:bookmarkEnd w:id="18"/>
       <w:bookmarkEnd w:id="19"/>
       <w:bookmarkEnd w:id="20"/>
+      <w:bookmarkEnd w:id="21"/>
       <w:r>
         <w:t>,</w:t>
       </w:r>
-      <w:bookmarkStart w:id="21" w:name="OLE_LINK21"/>
-      <w:bookmarkStart w:id="22" w:name="OLE_LINK22"/>
+      <w:bookmarkStart w:id="22" w:name="OLE_LINK21"/>
+      <w:bookmarkStart w:id="23" w:name="OLE_LINK22"/>
       <w:r>
         <w:t>filename</w:t>
       </w:r>
-      <w:bookmarkEnd w:id="21"/>
       <w:bookmarkEnd w:id="22"/>
+      <w:bookmarkEnd w:id="23"/>
       <w:r>
         <w:t>,</w:t>
       </w:r>
-      <w:bookmarkStart w:id="23" w:name="OLE_LINK23"/>
-      <w:bookmarkStart w:id="24" w:name="OLE_LINK24"/>
-      <w:bookmarkStart w:id="25" w:name="OLE_LINK25"/>
+      <w:bookmarkStart w:id="24" w:name="OLE_LINK23"/>
+      <w:bookmarkStart w:id="25" w:name="OLE_LINK24"/>
+      <w:bookmarkStart w:id="26" w:name="OLE_LINK25"/>
       <w:r>
         <w:t>skiprows</w:t>
       </w:r>
-      <w:bookmarkEnd w:id="23"/>
       <w:bookmarkEnd w:id="24"/>
       <w:bookmarkEnd w:id="25"/>
+      <w:bookmarkEnd w:id="26"/>
       <w:proofErr w:type="spellEnd"/>
       <w:r>
         <w:t>=0):</w:t>
@@ -1911,12 +1918,7 @@
       </w:r>
       <w:proofErr w:type="spellEnd"/>
       <w:r>
-        <w:t>)</w:t>
-      </w:r>
-      <w:bookmarkStart w:id="26" w:name="_GoBack"/>
-      <w:bookmarkEnd w:id="26"/>
-      <w:r>
-        <w:t>:</w:t>
+        <w:t>):</w:t>
       </w:r>
     </w:p>
     <w:p>
@@ -6692,9 +6694,6 @@
     <w:p>
       <w:pPr>
         <w:ind w:leftChars="200" w:left="420"/>
-        <w:rPr>
-          <w:rFonts w:hint="eastAsia"/>
-        </w:rPr>
       </w:pPr>
       <w:r>
         <w:rPr>
@@ -6767,9 +6766,6 @@
     <w:p>
       <w:pPr>
         <w:ind w:leftChars="200" w:left="420"/>
-        <w:rPr>
-          <w:rFonts w:hint="eastAsia"/>
-        </w:rPr>
       </w:pPr>
       <w:proofErr w:type="spellStart"/>
       <w:r>
@@ -6795,9 +6791,6 @@
     <w:p>
       <w:pPr>
         <w:ind w:leftChars="200" w:left="420"/>
-        <w:rPr>
-          <w:rFonts w:hint="eastAsia"/>
-        </w:rPr>
       </w:pPr>
       <w:proofErr w:type="spellStart"/>
       <w:r>
@@ -6823,9 +6816,6 @@
     <w:p>
       <w:pPr>
         <w:ind w:leftChars="200" w:left="420"/>
-        <w:rPr>
-          <w:rFonts w:hint="eastAsia"/>
-        </w:rPr>
       </w:pPr>
       <w:r>
         <w:rPr>

</xml_diff>